<commit_message>
Make user messaging work
</commit_message>
<xml_diff>
--- a/Documents/Приложение 1 - Документация.docx
+++ b/Documents/Приложение 1 - Документация.docx
@@ -57,30 +57,27 @@
     <w:p>
       <w:pPr>
         <w:pStyle w:val="Header"/>
+      </w:pPr>
+      <w:r>
         <w:rPr>
           <w:lang w:val="bg-BG"/>
         </w:rPr>
-      </w:pPr>
+        <w:t>Регистрационен №</w:t>
+      </w:r>
       <w:r>
         <w:rPr>
           <w:lang w:val="bg-BG"/>
         </w:rPr>
-        <w:t>Регистрационен №</w:t>
-      </w:r>
-      <w:r>
-        <w:rPr>
-          <w:lang w:val="bg-BG"/>
-        </w:rPr>
-        <w:t xml:space="preserve"> 616</w:t>
+        <w:t xml:space="preserve"> </w:t>
+      </w:r>
+      <w:r>
+        <w:t>184</w:t>
       </w:r>
     </w:p>
     <w:p>
       <w:pPr>
         <w:pStyle w:val="Header"/>
         <w:jc w:val="right"/>
-        <w:rPr>
-          <w:lang w:val="bg-BG"/>
-        </w:rPr>
       </w:pPr>
     </w:p>
     <w:p>
@@ -125,18 +122,22 @@
             <w:rPr>
               <w:lang w:val="bg-BG"/>
             </w:rPr>
-            <w:t>Contents</w:t>
+            <w:t>Съдържание</w:t>
           </w:r>
         </w:p>
         <w:p>
           <w:pPr>
             <w:pStyle w:val="TOC1"/>
             <w:tabs>
-              <w:tab w:val="left" w:pos="440"/>
+              <w:tab w:val="left" w:pos="480"/>
               <w:tab w:val="right" w:leader="dot" w:pos="9062"/>
             </w:tabs>
             <w:rPr>
+              <w:rFonts w:asciiTheme="minorHAnsi" w:eastAsiaTheme="minorEastAsia" w:hAnsiTheme="minorHAnsi" w:cstheme="minorBidi"/>
               <w:noProof/>
+              <w:kern w:val="2"/>
+              <w:lang w:val="en-US" w:eastAsia="en-US"/>
+              <w14:ligatures w14:val="standardContextual"/>
             </w:rPr>
           </w:pPr>
           <w:r>
@@ -148,7 +149,7 @@
           <w:r>
             <w:fldChar w:fldCharType="separate"/>
           </w:r>
-          <w:hyperlink w:anchor="_Toc158632853" w:history="1">
+          <w:hyperlink w:anchor="_Toc191299996" w:history="1">
             <w:r>
               <w:rPr>
                 <w:rStyle w:val="Hyperlink"/>
@@ -158,7 +159,11 @@
             </w:r>
             <w:r>
               <w:rPr>
-                <w:noProof/>
+                <w:rFonts w:asciiTheme="minorHAnsi" w:eastAsiaTheme="minorEastAsia" w:hAnsiTheme="minorHAnsi" w:cstheme="minorBidi"/>
+                <w:noProof/>
+                <w:kern w:val="2"/>
+                <w:lang w:val="en-US" w:eastAsia="en-US"/>
+                <w14:ligatures w14:val="standardContextual"/>
               </w:rPr>
               <w:tab/>
             </w:r>
@@ -167,7 +172,24 @@
                 <w:rStyle w:val="Hyperlink"/>
                 <w:noProof/>
               </w:rPr>
-              <w:t>ТЕМА:</w:t>
+              <w:t xml:space="preserve">ТЕМА: </w:t>
+            </w:r>
+            <w:r>
+              <w:rPr>
+                <w:rStyle w:val="Hyperlink"/>
+                <w:smallCaps/>
+                <w:noProof/>
+              </w:rPr>
+              <w:t xml:space="preserve"> </w:t>
+            </w:r>
+            <w:r>
+              <w:rPr>
+                <w:rStyle w:val="Hyperlink"/>
+                <w:smallCaps/>
+                <w:noProof/>
+                <w:lang w:val="en-US"/>
+              </w:rPr>
+              <w:t>Slovo-Filter</w:t>
             </w:r>
             <w:r>
               <w:rPr>
@@ -188,7 +210,7 @@
                 <w:noProof/>
                 <w:webHidden/>
               </w:rPr>
-              <w:instrText xml:space="preserve"> PAGEREF _Toc158632853 \h </w:instrText>
+              <w:instrText xml:space="preserve"> PAGEREF _Toc191299996 \h </w:instrText>
             </w:r>
             <w:r>
               <w:rPr>
@@ -223,14 +245,18 @@
           <w:pPr>
             <w:pStyle w:val="TOC1"/>
             <w:tabs>
-              <w:tab w:val="left" w:pos="440"/>
+              <w:tab w:val="left" w:pos="480"/>
               <w:tab w:val="right" w:leader="dot" w:pos="9062"/>
             </w:tabs>
             <w:rPr>
+              <w:rFonts w:asciiTheme="minorHAnsi" w:eastAsiaTheme="minorEastAsia" w:hAnsiTheme="minorHAnsi" w:cstheme="minorBidi"/>
               <w:noProof/>
+              <w:kern w:val="2"/>
+              <w:lang w:val="en-US" w:eastAsia="en-US"/>
+              <w14:ligatures w14:val="standardContextual"/>
             </w:rPr>
           </w:pPr>
-          <w:hyperlink w:anchor="_Toc158632854" w:history="1">
+          <w:hyperlink w:anchor="_Toc191299997" w:history="1">
             <w:r>
               <w:rPr>
                 <w:rStyle w:val="Hyperlink"/>
@@ -240,7 +266,11 @@
             </w:r>
             <w:r>
               <w:rPr>
-                <w:noProof/>
+                <w:rFonts w:asciiTheme="minorHAnsi" w:eastAsiaTheme="minorEastAsia" w:hAnsiTheme="minorHAnsi" w:cstheme="minorBidi"/>
+                <w:noProof/>
+                <w:kern w:val="2"/>
+                <w:lang w:val="en-US" w:eastAsia="en-US"/>
+                <w14:ligatures w14:val="standardContextual"/>
               </w:rPr>
               <w:tab/>
             </w:r>
@@ -270,7 +300,7 @@
                 <w:noProof/>
                 <w:webHidden/>
               </w:rPr>
-              <w:instrText xml:space="preserve"> PAGEREF _Toc158632854 \h </w:instrText>
+              <w:instrText xml:space="preserve"> PAGEREF _Toc191299997 \h </w:instrText>
             </w:r>
             <w:r>
               <w:rPr>
@@ -305,14 +335,18 @@
           <w:pPr>
             <w:pStyle w:val="TOC1"/>
             <w:tabs>
-              <w:tab w:val="left" w:pos="440"/>
+              <w:tab w:val="left" w:pos="480"/>
               <w:tab w:val="right" w:leader="dot" w:pos="9062"/>
             </w:tabs>
             <w:rPr>
+              <w:rFonts w:asciiTheme="minorHAnsi" w:eastAsiaTheme="minorEastAsia" w:hAnsiTheme="minorHAnsi" w:cstheme="minorBidi"/>
               <w:noProof/>
+              <w:kern w:val="2"/>
+              <w:lang w:val="en-US" w:eastAsia="en-US"/>
+              <w14:ligatures w14:val="standardContextual"/>
             </w:rPr>
           </w:pPr>
-          <w:hyperlink w:anchor="_Toc158632855" w:history="1">
+          <w:hyperlink w:anchor="_Toc191299998" w:history="1">
             <w:r>
               <w:rPr>
                 <w:rStyle w:val="Hyperlink"/>
@@ -322,7 +356,11 @@
             </w:r>
             <w:r>
               <w:rPr>
-                <w:noProof/>
+                <w:rFonts w:asciiTheme="minorHAnsi" w:eastAsiaTheme="minorEastAsia" w:hAnsiTheme="minorHAnsi" w:cstheme="minorBidi"/>
+                <w:noProof/>
+                <w:kern w:val="2"/>
+                <w:lang w:val="en-US" w:eastAsia="en-US"/>
+                <w14:ligatures w14:val="standardContextual"/>
               </w:rPr>
               <w:tab/>
             </w:r>
@@ -352,7 +390,7 @@
                 <w:noProof/>
                 <w:webHidden/>
               </w:rPr>
-              <w:instrText xml:space="preserve"> PAGEREF _Toc158632855 \h </w:instrText>
+              <w:instrText xml:space="preserve"> PAGEREF _Toc191299998 \h </w:instrText>
             </w:r>
             <w:r>
               <w:rPr>
@@ -387,14 +425,18 @@
           <w:pPr>
             <w:pStyle w:val="TOC1"/>
             <w:tabs>
-              <w:tab w:val="left" w:pos="440"/>
+              <w:tab w:val="left" w:pos="480"/>
               <w:tab w:val="right" w:leader="dot" w:pos="9062"/>
             </w:tabs>
             <w:rPr>
+              <w:rFonts w:asciiTheme="minorHAnsi" w:eastAsiaTheme="minorEastAsia" w:hAnsiTheme="minorHAnsi" w:cstheme="minorBidi"/>
               <w:noProof/>
+              <w:kern w:val="2"/>
+              <w:lang w:val="en-US" w:eastAsia="en-US"/>
+              <w14:ligatures w14:val="standardContextual"/>
             </w:rPr>
           </w:pPr>
-          <w:hyperlink w:anchor="_Toc158632856" w:history="1">
+          <w:hyperlink w:anchor="_Toc191299999" w:history="1">
             <w:r>
               <w:rPr>
                 <w:rStyle w:val="Hyperlink"/>
@@ -404,7 +446,11 @@
             </w:r>
             <w:r>
               <w:rPr>
-                <w:noProof/>
+                <w:rFonts w:asciiTheme="minorHAnsi" w:eastAsiaTheme="minorEastAsia" w:hAnsiTheme="minorHAnsi" w:cstheme="minorBidi"/>
+                <w:noProof/>
+                <w:kern w:val="2"/>
+                <w:lang w:val="en-US" w:eastAsia="en-US"/>
+                <w14:ligatures w14:val="standardContextual"/>
               </w:rPr>
               <w:tab/>
             </w:r>
@@ -434,7 +480,7 @@
                 <w:noProof/>
                 <w:webHidden/>
               </w:rPr>
-              <w:instrText xml:space="preserve"> PAGEREF _Toc158632856 \h </w:instrText>
+              <w:instrText xml:space="preserve"> PAGEREF _Toc191299999 \h </w:instrText>
             </w:r>
             <w:r>
               <w:rPr>
@@ -454,7 +500,7 @@
                 <w:noProof/>
                 <w:webHidden/>
               </w:rPr>
-              <w:t>1</w:t>
+              <w:t>2</w:t>
             </w:r>
             <w:r>
               <w:rPr>
@@ -469,14 +515,18 @@
           <w:pPr>
             <w:pStyle w:val="TOC3"/>
             <w:tabs>
-              <w:tab w:val="left" w:pos="1100"/>
+              <w:tab w:val="left" w:pos="1200"/>
               <w:tab w:val="right" w:leader="dot" w:pos="9062"/>
             </w:tabs>
             <w:rPr>
+              <w:rFonts w:asciiTheme="minorHAnsi" w:eastAsiaTheme="minorEastAsia" w:hAnsiTheme="minorHAnsi" w:cstheme="minorBidi"/>
               <w:noProof/>
+              <w:kern w:val="2"/>
+              <w:lang w:val="en-US" w:eastAsia="en-US"/>
+              <w14:ligatures w14:val="standardContextual"/>
             </w:rPr>
           </w:pPr>
-          <w:hyperlink w:anchor="_Toc158632857" w:history="1">
+          <w:hyperlink w:anchor="_Toc191300000" w:history="1">
             <w:r>
               <w:rPr>
                 <w:rStyle w:val="Hyperlink"/>
@@ -486,7 +536,11 @@
             </w:r>
             <w:r>
               <w:rPr>
-                <w:noProof/>
+                <w:rFonts w:asciiTheme="minorHAnsi" w:eastAsiaTheme="minorEastAsia" w:hAnsiTheme="minorHAnsi" w:cstheme="minorBidi"/>
+                <w:noProof/>
+                <w:kern w:val="2"/>
+                <w:lang w:val="en-US" w:eastAsia="en-US"/>
+                <w14:ligatures w14:val="standardContextual"/>
               </w:rPr>
               <w:tab/>
             </w:r>
@@ -516,7 +570,7 @@
                 <w:noProof/>
                 <w:webHidden/>
               </w:rPr>
-              <w:instrText xml:space="preserve"> PAGEREF _Toc158632857 \h </w:instrText>
+              <w:instrText xml:space="preserve"> PAGEREF _Toc191300000 \h </w:instrText>
             </w:r>
             <w:r>
               <w:rPr>
@@ -536,7 +590,7 @@
                 <w:noProof/>
                 <w:webHidden/>
               </w:rPr>
-              <w:t>1</w:t>
+              <w:t>2</w:t>
             </w:r>
             <w:r>
               <w:rPr>
@@ -551,14 +605,18 @@
           <w:pPr>
             <w:pStyle w:val="TOC3"/>
             <w:tabs>
-              <w:tab w:val="left" w:pos="1100"/>
+              <w:tab w:val="left" w:pos="1200"/>
               <w:tab w:val="right" w:leader="dot" w:pos="9062"/>
             </w:tabs>
             <w:rPr>
+              <w:rFonts w:asciiTheme="minorHAnsi" w:eastAsiaTheme="minorEastAsia" w:hAnsiTheme="minorHAnsi" w:cstheme="minorBidi"/>
               <w:noProof/>
+              <w:kern w:val="2"/>
+              <w:lang w:val="en-US" w:eastAsia="en-US"/>
+              <w14:ligatures w14:val="standardContextual"/>
             </w:rPr>
           </w:pPr>
-          <w:hyperlink w:anchor="_Toc158632858" w:history="1">
+          <w:hyperlink w:anchor="_Toc191300001" w:history="1">
             <w:r>
               <w:rPr>
                 <w:rStyle w:val="Hyperlink"/>
@@ -568,7 +626,11 @@
             </w:r>
             <w:r>
               <w:rPr>
-                <w:noProof/>
+                <w:rFonts w:asciiTheme="minorHAnsi" w:eastAsiaTheme="minorEastAsia" w:hAnsiTheme="minorHAnsi" w:cstheme="minorBidi"/>
+                <w:noProof/>
+                <w:kern w:val="2"/>
+                <w:lang w:val="en-US" w:eastAsia="en-US"/>
+                <w14:ligatures w14:val="standardContextual"/>
               </w:rPr>
               <w:tab/>
             </w:r>
@@ -598,7 +660,7 @@
                 <w:noProof/>
                 <w:webHidden/>
               </w:rPr>
-              <w:instrText xml:space="preserve"> PAGEREF _Toc158632858 \h </w:instrText>
+              <w:instrText xml:space="preserve"> PAGEREF _Toc191300001 \h </w:instrText>
             </w:r>
             <w:r>
               <w:rPr>
@@ -618,7 +680,7 @@
                 <w:noProof/>
                 <w:webHidden/>
               </w:rPr>
-              <w:t>1</w:t>
+              <w:t>2</w:t>
             </w:r>
             <w:r>
               <w:rPr>
@@ -633,14 +695,18 @@
           <w:pPr>
             <w:pStyle w:val="TOC3"/>
             <w:tabs>
-              <w:tab w:val="left" w:pos="1100"/>
+              <w:tab w:val="left" w:pos="1200"/>
               <w:tab w:val="right" w:leader="dot" w:pos="9062"/>
             </w:tabs>
             <w:rPr>
+              <w:rFonts w:asciiTheme="minorHAnsi" w:eastAsiaTheme="minorEastAsia" w:hAnsiTheme="minorHAnsi" w:cstheme="minorBidi"/>
               <w:noProof/>
+              <w:kern w:val="2"/>
+              <w:lang w:val="en-US" w:eastAsia="en-US"/>
+              <w14:ligatures w14:val="standardContextual"/>
             </w:rPr>
           </w:pPr>
-          <w:hyperlink w:anchor="_Toc158632859" w:history="1">
+          <w:hyperlink w:anchor="_Toc191300002" w:history="1">
             <w:r>
               <w:rPr>
                 <w:rStyle w:val="Hyperlink"/>
@@ -650,7 +716,11 @@
             </w:r>
             <w:r>
               <w:rPr>
-                <w:noProof/>
+                <w:rFonts w:asciiTheme="minorHAnsi" w:eastAsiaTheme="minorEastAsia" w:hAnsiTheme="minorHAnsi" w:cstheme="minorBidi"/>
+                <w:noProof/>
+                <w:kern w:val="2"/>
+                <w:lang w:val="en-US" w:eastAsia="en-US"/>
+                <w14:ligatures w14:val="standardContextual"/>
               </w:rPr>
               <w:tab/>
             </w:r>
@@ -680,7 +750,7 @@
                 <w:noProof/>
                 <w:webHidden/>
               </w:rPr>
-              <w:instrText xml:space="preserve"> PAGEREF _Toc158632859 \h </w:instrText>
+              <w:instrText xml:space="preserve"> PAGEREF _Toc191300002 \h </w:instrText>
             </w:r>
             <w:r>
               <w:rPr>
@@ -700,7 +770,7 @@
                 <w:noProof/>
                 <w:webHidden/>
               </w:rPr>
-              <w:t>1</w:t>
+              <w:t>2</w:t>
             </w:r>
             <w:r>
               <w:rPr>
@@ -715,14 +785,18 @@
           <w:pPr>
             <w:pStyle w:val="TOC3"/>
             <w:tabs>
-              <w:tab w:val="left" w:pos="1100"/>
+              <w:tab w:val="left" w:pos="1200"/>
               <w:tab w:val="right" w:leader="dot" w:pos="9062"/>
             </w:tabs>
             <w:rPr>
+              <w:rFonts w:asciiTheme="minorHAnsi" w:eastAsiaTheme="minorEastAsia" w:hAnsiTheme="minorHAnsi" w:cstheme="minorBidi"/>
               <w:noProof/>
+              <w:kern w:val="2"/>
+              <w:lang w:val="en-US" w:eastAsia="en-US"/>
+              <w14:ligatures w14:val="standardContextual"/>
             </w:rPr>
           </w:pPr>
-          <w:hyperlink w:anchor="_Toc158632860" w:history="1">
+          <w:hyperlink w:anchor="_Toc191300003" w:history="1">
             <w:r>
               <w:rPr>
                 <w:rStyle w:val="Hyperlink"/>
@@ -732,7 +806,11 @@
             </w:r>
             <w:r>
               <w:rPr>
-                <w:noProof/>
+                <w:rFonts w:asciiTheme="minorHAnsi" w:eastAsiaTheme="minorEastAsia" w:hAnsiTheme="minorHAnsi" w:cstheme="minorBidi"/>
+                <w:noProof/>
+                <w:kern w:val="2"/>
+                <w:lang w:val="en-US" w:eastAsia="en-US"/>
+                <w14:ligatures w14:val="standardContextual"/>
               </w:rPr>
               <w:tab/>
             </w:r>
@@ -762,7 +840,7 @@
                 <w:noProof/>
                 <w:webHidden/>
               </w:rPr>
-              <w:instrText xml:space="preserve"> PAGEREF _Toc158632860 \h </w:instrText>
+              <w:instrText xml:space="preserve"> PAGEREF _Toc191300003 \h </w:instrText>
             </w:r>
             <w:r>
               <w:rPr>
@@ -782,7 +860,7 @@
                 <w:noProof/>
                 <w:webHidden/>
               </w:rPr>
-              <w:t>1</w:t>
+              <w:t>3</w:t>
             </w:r>
             <w:r>
               <w:rPr>
@@ -797,14 +875,18 @@
           <w:pPr>
             <w:pStyle w:val="TOC3"/>
             <w:tabs>
-              <w:tab w:val="left" w:pos="1100"/>
+              <w:tab w:val="left" w:pos="1200"/>
               <w:tab w:val="right" w:leader="dot" w:pos="9062"/>
             </w:tabs>
             <w:rPr>
+              <w:rFonts w:asciiTheme="minorHAnsi" w:eastAsiaTheme="minorEastAsia" w:hAnsiTheme="minorHAnsi" w:cstheme="minorBidi"/>
               <w:noProof/>
+              <w:kern w:val="2"/>
+              <w:lang w:val="en-US" w:eastAsia="en-US"/>
+              <w14:ligatures w14:val="standardContextual"/>
             </w:rPr>
           </w:pPr>
-          <w:hyperlink w:anchor="_Toc158632861" w:history="1">
+          <w:hyperlink w:anchor="_Toc191300004" w:history="1">
             <w:r>
               <w:rPr>
                 <w:rStyle w:val="Hyperlink"/>
@@ -814,7 +896,11 @@
             </w:r>
             <w:r>
               <w:rPr>
-                <w:noProof/>
+                <w:rFonts w:asciiTheme="minorHAnsi" w:eastAsiaTheme="minorEastAsia" w:hAnsiTheme="minorHAnsi" w:cstheme="minorBidi"/>
+                <w:noProof/>
+                <w:kern w:val="2"/>
+                <w:lang w:val="en-US" w:eastAsia="en-US"/>
+                <w14:ligatures w14:val="standardContextual"/>
               </w:rPr>
               <w:tab/>
             </w:r>
@@ -823,7 +909,7 @@
                 <w:rStyle w:val="Hyperlink"/>
                 <w:noProof/>
               </w:rPr>
-              <w:t>Реализация</w:t>
+              <w:t>Реализация, обосновка за използвани технологични средства, алгоритми, литература, програмни приложения и др.</w:t>
             </w:r>
             <w:r>
               <w:rPr>
@@ -844,7 +930,7 @@
                 <w:noProof/>
                 <w:webHidden/>
               </w:rPr>
-              <w:instrText xml:space="preserve"> PAGEREF _Toc158632861 \h </w:instrText>
+              <w:instrText xml:space="preserve"> PAGEREF _Toc191300004 \h </w:instrText>
             </w:r>
             <w:r>
               <w:rPr>
@@ -864,7 +950,7 @@
                 <w:noProof/>
                 <w:webHidden/>
               </w:rPr>
-              <w:t>1</w:t>
+              <w:t>4</w:t>
             </w:r>
             <w:r>
               <w:rPr>
@@ -879,14 +965,18 @@
           <w:pPr>
             <w:pStyle w:val="TOC3"/>
             <w:tabs>
-              <w:tab w:val="left" w:pos="1100"/>
+              <w:tab w:val="left" w:pos="1200"/>
               <w:tab w:val="right" w:leader="dot" w:pos="9062"/>
             </w:tabs>
             <w:rPr>
+              <w:rFonts w:asciiTheme="minorHAnsi" w:eastAsiaTheme="minorEastAsia" w:hAnsiTheme="minorHAnsi" w:cstheme="minorBidi"/>
               <w:noProof/>
+              <w:kern w:val="2"/>
+              <w:lang w:val="en-US" w:eastAsia="en-US"/>
+              <w14:ligatures w14:val="standardContextual"/>
             </w:rPr>
           </w:pPr>
-          <w:hyperlink w:anchor="_Toc158632862" w:history="1">
+          <w:hyperlink w:anchor="_Toc191300005" w:history="1">
             <w:r>
               <w:rPr>
                 <w:rStyle w:val="Hyperlink"/>
@@ -896,7 +986,11 @@
             </w:r>
             <w:r>
               <w:rPr>
-                <w:noProof/>
+                <w:rFonts w:asciiTheme="minorHAnsi" w:eastAsiaTheme="minorEastAsia" w:hAnsiTheme="minorHAnsi" w:cstheme="minorBidi"/>
+                <w:noProof/>
+                <w:kern w:val="2"/>
+                <w:lang w:val="en-US" w:eastAsia="en-US"/>
+                <w14:ligatures w14:val="standardContextual"/>
               </w:rPr>
               <w:tab/>
             </w:r>
@@ -926,7 +1020,7 @@
                 <w:noProof/>
                 <w:webHidden/>
               </w:rPr>
-              <w:instrText xml:space="preserve"> PAGEREF _Toc158632862 \h </w:instrText>
+              <w:instrText xml:space="preserve"> PAGEREF _Toc191300005 \h </w:instrText>
             </w:r>
             <w:r>
               <w:rPr>
@@ -946,7 +1040,7 @@
                 <w:noProof/>
                 <w:webHidden/>
               </w:rPr>
-              <w:t>1</w:t>
+              <w:t>4</w:t>
             </w:r>
             <w:r>
               <w:rPr>
@@ -961,14 +1055,18 @@
           <w:pPr>
             <w:pStyle w:val="TOC3"/>
             <w:tabs>
-              <w:tab w:val="left" w:pos="1100"/>
+              <w:tab w:val="left" w:pos="1200"/>
               <w:tab w:val="right" w:leader="dot" w:pos="9062"/>
             </w:tabs>
             <w:rPr>
+              <w:rFonts w:asciiTheme="minorHAnsi" w:eastAsiaTheme="minorEastAsia" w:hAnsiTheme="minorHAnsi" w:cstheme="minorBidi"/>
               <w:noProof/>
+              <w:kern w:val="2"/>
+              <w:lang w:val="en-US" w:eastAsia="en-US"/>
+              <w14:ligatures w14:val="standardContextual"/>
             </w:rPr>
           </w:pPr>
-          <w:hyperlink w:anchor="_Toc158632863" w:history="1">
+          <w:hyperlink w:anchor="_Toc191300006" w:history="1">
             <w:r>
               <w:rPr>
                 <w:rStyle w:val="Hyperlink"/>
@@ -978,7 +1076,11 @@
             </w:r>
             <w:r>
               <w:rPr>
-                <w:noProof/>
+                <w:rFonts w:asciiTheme="minorHAnsi" w:eastAsiaTheme="minorEastAsia" w:hAnsiTheme="minorHAnsi" w:cstheme="minorBidi"/>
+                <w:noProof/>
+                <w:kern w:val="2"/>
+                <w:lang w:val="en-US" w:eastAsia="en-US"/>
+                <w14:ligatures w14:val="standardContextual"/>
               </w:rPr>
               <w:tab/>
             </w:r>
@@ -1008,7 +1110,7 @@
                 <w:noProof/>
                 <w:webHidden/>
               </w:rPr>
-              <w:instrText xml:space="preserve"> PAGEREF _Toc158632863 \h </w:instrText>
+              <w:instrText xml:space="preserve"> PAGEREF _Toc191300006 \h </w:instrText>
             </w:r>
             <w:r>
               <w:rPr>
@@ -1028,7 +1130,7 @@
                 <w:noProof/>
                 <w:webHidden/>
               </w:rPr>
-              <w:t>2</w:t>
+              <w:t>4</w:t>
             </w:r>
             <w:r>
               <w:rPr>
@@ -1063,36 +1165,33 @@
       <w:pPr>
         <w:pStyle w:val="Heading1"/>
       </w:pPr>
-      <w:bookmarkStart w:id="0" w:name="_Toc158632853"/>
-      <w:r>
-        <w:t>ТЕМА:</w:t>
+      <w:bookmarkStart w:id="0" w:name="_Toc191299996"/>
+      <w:r>
+        <w:t xml:space="preserve">ТЕМА: </w:t>
+      </w:r>
+      <w:r>
+        <w:rPr>
+          <w:smallCaps/>
+        </w:rPr>
+        <w:t xml:space="preserve"> </w:t>
+      </w:r>
+      <w:proofErr w:type="spellStart"/>
+      <w:r>
+        <w:rPr>
+          <w:smallCaps/>
+          <w:lang w:val="en-US"/>
+        </w:rPr>
+        <w:t>Slovo</w:t>
+      </w:r>
+      <w:proofErr w:type="spellEnd"/>
+      <w:r>
+        <w:rPr>
+          <w:smallCaps/>
+          <w:lang w:val="en-US"/>
+        </w:rPr>
+        <w:t>-Filter</w:t>
       </w:r>
       <w:bookmarkEnd w:id="0"/>
-      <w:r>
-        <w:t xml:space="preserve"> </w:t>
-      </w:r>
-      <w:r>
-        <w:rPr>
-          <w:smallCaps/>
-        </w:rPr>
-        <w:t xml:space="preserve"> </w:t>
-      </w:r>
-      <w:proofErr w:type="spellStart"/>
-      <w:r>
-        <w:rPr>
-          <w:smallCaps/>
-          <w:lang w:val="en-US"/>
-        </w:rPr>
-        <w:t>Slovo</w:t>
-      </w:r>
-      <w:proofErr w:type="spellEnd"/>
-      <w:r>
-        <w:rPr>
-          <w:smallCaps/>
-          <w:lang w:val="en-US"/>
-        </w:rPr>
-        <w:t>-Filter</w:t>
-      </w:r>
     </w:p>
     <w:p>
       <w:pPr>
@@ -1105,7 +1204,7 @@
       </w:r>
       <w:r>
         <w:rPr>
-          <w:color w:val="FF0000"/>
+          <w:color w:val="000000" w:themeColor="text1"/>
         </w:rPr>
         <w:t>Големи обеми от данни</w:t>
       </w:r>
@@ -1114,7 +1213,7 @@
       <w:pPr>
         <w:pStyle w:val="Heading1"/>
       </w:pPr>
-      <w:bookmarkStart w:id="1" w:name="_Toc158632854"/>
+      <w:bookmarkStart w:id="1" w:name="_Toc191299997"/>
       <w:r>
         <w:t>АВТОР</w:t>
       </w:r>
@@ -1145,7 +1244,16 @@
         <w:t xml:space="preserve">, </w:t>
       </w:r>
       <w:r>
-        <w:t xml:space="preserve">Меден Рудник бл40 </w:t>
+        <w:t xml:space="preserve">квартал </w:t>
+      </w:r>
+      <w:r>
+        <w:t>Меден Рудник бл</w:t>
+      </w:r>
+      <w:r>
+        <w:t xml:space="preserve">. </w:t>
+      </w:r>
+      <w:r>
+        <w:t xml:space="preserve">40 </w:t>
       </w:r>
       <w:proofErr w:type="spellStart"/>
       <w:r>
@@ -1156,7 +1264,10 @@
         <w:rPr>
           <w:lang w:val="en-US"/>
         </w:rPr>
-        <w:t xml:space="preserve">. </w:t>
+        <w:t>.</w:t>
+      </w:r>
+      <w:r>
+        <w:t xml:space="preserve"> </w:t>
       </w:r>
       <w:r>
         <w:t>А</w:t>
@@ -1210,7 +1321,6 @@
         <w:spacing w:line="360" w:lineRule="auto"/>
         <w:jc w:val="both"/>
       </w:pPr>
-      <w:bookmarkStart w:id="2" w:name="_Toc158632855"/>
       <w:r>
         <w:t>Алекс Здравков Казаков</w:t>
       </w:r>
@@ -1267,6 +1377,7 @@
       <w:pPr>
         <w:pStyle w:val="Heading1"/>
       </w:pPr>
+      <w:bookmarkStart w:id="2" w:name="_Toc191299998"/>
       <w:r>
         <w:t>РЪКОВОДИТЕЛ:</w:t>
       </w:r>
@@ -1337,6 +1448,8 @@
         </w:rPr>
         <w:sectPr>
           <w:headerReference w:type="default" r:id="rId11"/>
+          <w:footerReference w:type="even" r:id="rId12"/>
+          <w:footerReference w:type="default" r:id="rId13"/>
           <w:pgSz w:w="11906" w:h="16838"/>
           <w:pgMar w:top="1135" w:right="1417" w:bottom="851" w:left="1417" w:header="708" w:footer="708" w:gutter="0"/>
           <w:cols w:space="708"/>
@@ -1360,7 +1473,7 @@
       <w:pPr>
         <w:pStyle w:val="Heading1"/>
       </w:pPr>
-      <w:bookmarkStart w:id="3" w:name="_Toc158632856"/>
+      <w:bookmarkStart w:id="3" w:name="_Toc191299999"/>
       <w:r>
         <w:t>РЕЗЮМЕ:</w:t>
       </w:r>
@@ -1386,7 +1499,7 @@
         </w:rPr>
         <w:t xml:space="preserve"> </w:t>
       </w:r>
-      <w:bookmarkStart w:id="4" w:name="_Toc158632857"/>
+      <w:bookmarkStart w:id="4" w:name="_Toc191300000"/>
       <w:r>
         <w:rPr>
           <w:lang w:val="bg-BG"/>
@@ -1467,7 +1580,7 @@
           <w:lang w:val="bg-BG"/>
         </w:rPr>
       </w:pPr>
-      <w:bookmarkStart w:id="5" w:name="_Toc158632858"/>
+      <w:bookmarkStart w:id="5" w:name="_Toc191300001"/>
       <w:r>
         <w:rPr>
           <w:lang w:val="bg-BG"/>
@@ -1754,7 +1867,7 @@
           <w:lang w:val="bg-BG"/>
         </w:rPr>
       </w:pPr>
-      <w:bookmarkStart w:id="6" w:name="_Toc158632859"/>
+      <w:bookmarkStart w:id="6" w:name="_Toc191300002"/>
       <w:r>
         <w:rPr>
           <w:lang w:val="bg-BG"/>
@@ -1899,7 +2012,7 @@
           <w:lang w:val="bg-BG"/>
         </w:rPr>
       </w:pPr>
-      <w:bookmarkStart w:id="7" w:name="_Toc158632860"/>
+      <w:bookmarkStart w:id="7" w:name="_Toc191300003"/>
       <w:r>
         <w:rPr>
           <w:lang w:val="bg-BG"/>
@@ -1974,27 +2087,144 @@
       <w:r>
         <w:rPr>
           <w:bCs/>
-        </w:rPr>
-        <w:t>Уеб</w:t>
-      </w:r>
-      <w:r>
-        <w:rPr>
-          <w:bCs/>
-        </w:rPr>
-        <w:t xml:space="preserve"> интерфейс (</w:t>
-      </w:r>
-      <w:r>
-        <w:rPr>
-          <w:bCs/>
-          <w:lang w:val="en-US"/>
-        </w:rPr>
-        <w:t>Frontend</w:t>
-      </w:r>
-      <w:r>
-        <w:rPr>
-          <w:bCs/>
-        </w:rPr>
-        <w:t>): Разработен с React, потребителският интерфейс на Sparely е проектиран да бъде интуитивен и лесен за използване. Целта е да се минимализира сложността за крайните потребители, като същевременно се предоставят всички необходими функционалности за управление на даренията, избор на благотворителни каузи и преглед на историята на даренията.</w:t>
+          <w:lang w:val="en-US"/>
+        </w:rPr>
+        <w:t xml:space="preserve">Cross-platform </w:t>
+      </w:r>
+      <w:r>
+        <w:rPr>
+          <w:bCs/>
+        </w:rPr>
+        <w:t>приложение</w:t>
+      </w:r>
+      <w:r>
+        <w:rPr>
+          <w:bCs/>
+        </w:rPr>
+        <w:t>: Разработен</w:t>
+      </w:r>
+      <w:r>
+        <w:rPr>
+          <w:bCs/>
+        </w:rPr>
+        <w:t>о</w:t>
+      </w:r>
+      <w:r>
+        <w:rPr>
+          <w:bCs/>
+        </w:rPr>
+        <w:t xml:space="preserve"> с</w:t>
+      </w:r>
+      <w:r>
+        <w:rPr>
+          <w:bCs/>
+          <w:lang w:val="en-US"/>
+        </w:rPr>
+        <w:t xml:space="preserve"> </w:t>
+      </w:r>
+      <w:proofErr w:type="spellStart"/>
+      <w:proofErr w:type="gramStart"/>
+      <w:r>
+        <w:rPr>
+          <w:bCs/>
+          <w:lang w:val="en-US"/>
+        </w:rPr>
+        <w:t>.Net</w:t>
+      </w:r>
+      <w:proofErr w:type="spellEnd"/>
+      <w:r>
+        <w:rPr>
+          <w:bCs/>
+          <w:lang w:val="en-US"/>
+        </w:rPr>
+        <w:t>(</w:t>
+      </w:r>
+      <w:proofErr w:type="gramEnd"/>
+      <w:r>
+        <w:rPr>
+          <w:bCs/>
+          <w:lang w:val="en-US"/>
+        </w:rPr>
+        <w:t>MAUI)</w:t>
+      </w:r>
+      <w:r>
+        <w:rPr>
+          <w:bCs/>
+        </w:rPr>
+        <w:t xml:space="preserve">, потребителският интерфейс на </w:t>
+      </w:r>
+      <w:proofErr w:type="spellStart"/>
+      <w:r>
+        <w:rPr>
+          <w:bCs/>
+          <w:lang w:val="en-US"/>
+        </w:rPr>
+        <w:t>Slovo</w:t>
+      </w:r>
+      <w:proofErr w:type="spellEnd"/>
+      <w:r>
+        <w:rPr>
+          <w:bCs/>
+          <w:lang w:val="en-US"/>
+        </w:rPr>
+        <w:t>-Filter</w:t>
+      </w:r>
+      <w:r>
+        <w:rPr>
+          <w:bCs/>
+        </w:rPr>
+        <w:t xml:space="preserve"> е проектиран да бъде интуитивен и лесен за използване. Целта е да се минимализира сложността за крайните потребители, като същевременно се предоставят всички необходими функционалности за </w:t>
+      </w:r>
+      <w:r>
+        <w:rPr>
+          <w:bCs/>
+          <w:lang w:val="en-US"/>
+        </w:rPr>
+        <w:t>и</w:t>
+      </w:r>
+      <w:proofErr w:type="spellStart"/>
+      <w:r>
+        <w:rPr>
+          <w:bCs/>
+        </w:rPr>
+        <w:t>зпращане</w:t>
+      </w:r>
+      <w:proofErr w:type="spellEnd"/>
+      <w:r>
+        <w:rPr>
+          <w:bCs/>
+        </w:rPr>
+        <w:t xml:space="preserve"> на надеждни съобщения </w:t>
+      </w:r>
+      <w:r>
+        <w:rPr>
+          <w:bCs/>
+        </w:rPr>
+        <w:t xml:space="preserve">, </w:t>
+      </w:r>
+      <w:r>
+        <w:rPr>
+          <w:bCs/>
+        </w:rPr>
+        <w:t>избор на различни потребители</w:t>
+      </w:r>
+      <w:r>
+        <w:rPr>
+          <w:bCs/>
+        </w:rPr>
+        <w:t xml:space="preserve"> и преглед на историята на </w:t>
+      </w:r>
+      <w:r>
+        <w:rPr>
+          <w:bCs/>
+        </w:rPr>
+        <w:t>съобщенията в различните чатове</w:t>
+      </w:r>
+      <w:r>
+        <w:rPr>
+          <w:bCs/>
+        </w:rPr>
+        <w:t>.</w:t>
       </w:r>
     </w:p>
     <w:p>
@@ -2015,7 +2245,116 @@
         <w:rPr>
           <w:bCs/>
         </w:rPr>
-        <w:t>Сървърна логика и API: Изградена с NestJS, сървърната част на Sparely управлява бизнес логиката на приложението, включително обработката на транзакции, управлението на потребителски акаунти и комуникацията с външни платежни системи и благотворителни организации. RESTful API позволява на клиентската част да комуникира ефективно със сървъра.</w:t>
+        <w:t xml:space="preserve">Сървърна логика и </w:t>
+      </w:r>
+      <w:proofErr w:type="spellStart"/>
+      <w:r>
+        <w:rPr>
+          <w:bCs/>
+        </w:rPr>
+        <w:t>API</w:t>
+      </w:r>
+      <w:proofErr w:type="spellEnd"/>
+      <w:r>
+        <w:rPr>
+          <w:bCs/>
+        </w:rPr>
+        <w:t xml:space="preserve">: Изградена </w:t>
+      </w:r>
+      <w:r>
+        <w:rPr>
+          <w:bCs/>
+        </w:rPr>
+        <w:t xml:space="preserve"> </w:t>
+      </w:r>
+      <w:r>
+        <w:rPr>
+          <w:bCs/>
+          <w:lang w:val="en-US"/>
+        </w:rPr>
+        <w:t xml:space="preserve">s Express </w:t>
+      </w:r>
+      <w:proofErr w:type="spellStart"/>
+      <w:r>
+        <w:rPr>
+          <w:bCs/>
+          <w:lang w:val="en-US"/>
+        </w:rPr>
+        <w:t>js</w:t>
+      </w:r>
+      <w:proofErr w:type="spellEnd"/>
+      <w:r>
+        <w:rPr>
+          <w:bCs/>
+        </w:rPr>
+        <w:t xml:space="preserve">, сървърната част на </w:t>
+      </w:r>
+      <w:proofErr w:type="spellStart"/>
+      <w:r>
+        <w:rPr>
+          <w:bCs/>
+        </w:rPr>
+        <w:t>Sl</w:t>
+      </w:r>
+      <w:proofErr w:type="spellEnd"/>
+      <w:r>
+        <w:rPr>
+          <w:bCs/>
+          <w:lang w:val="en-US"/>
+        </w:rPr>
+        <w:t>ovo-Filter</w:t>
+      </w:r>
+      <w:r>
+        <w:rPr>
+          <w:bCs/>
+        </w:rPr>
+        <w:t xml:space="preserve"> управлява </w:t>
+      </w:r>
+      <w:r>
+        <w:rPr>
+          <w:bCs/>
+          <w:lang w:val="en-US"/>
+        </w:rPr>
+        <w:t xml:space="preserve">data-access-layer </w:t>
+      </w:r>
+      <w:r>
+        <w:rPr>
+          <w:bCs/>
+        </w:rPr>
+        <w:t xml:space="preserve">логиката на приложението, включително обработката на </w:t>
+      </w:r>
+      <w:proofErr w:type="spellStart"/>
+      <w:r>
+        <w:rPr>
+          <w:bCs/>
+          <w:lang w:val="en-US"/>
+        </w:rPr>
+        <w:t>съ</w:t>
+      </w:r>
+      <w:proofErr w:type="spellEnd"/>
+      <w:r>
+        <w:rPr>
+          <w:bCs/>
+        </w:rPr>
+        <w:t>общения и данни,</w:t>
+      </w:r>
+      <w:r>
+        <w:rPr>
+          <w:bCs/>
+        </w:rPr>
+        <w:t xml:space="preserve"> управлението на потребителски акаунти и комуникацията с </w:t>
+      </w:r>
+      <w:r>
+        <w:rPr>
+          <w:bCs/>
+        </w:rPr>
+        <w:t>други потребители на платформата</w:t>
+      </w:r>
+      <w:r>
+        <w:rPr>
+          <w:bCs/>
+        </w:rPr>
+        <w:t>.</w:t>
       </w:r>
     </w:p>
     <w:p>
@@ -2036,7 +2375,21 @@
         <w:rPr>
           <w:bCs/>
         </w:rPr>
-        <w:t>База данни: Използвайки PostgreSQL, базата данни съхранява вс</w:t>
+        <w:t xml:space="preserve">База данни: Използвайки </w:t>
+      </w:r>
+      <w:proofErr w:type="spellStart"/>
+      <w:r>
+        <w:rPr>
+          <w:bCs/>
+        </w:rPr>
+        <w:t>PostgreSQL</w:t>
+      </w:r>
+      <w:proofErr w:type="spellEnd"/>
+      <w:r>
+        <w:rPr>
+          <w:bCs/>
+        </w:rPr>
+        <w:t>, базата данни съхранява вс</w:t>
       </w:r>
       <w:r>
         <w:rPr>
@@ -2048,7 +2401,23 @@
         <w:rPr>
           <w:bCs/>
         </w:rPr>
-        <w:t>информация, необходима за функционирането на Sparely</w:t>
+        <w:t xml:space="preserve">информация, необходима за функционирането на </w:t>
+      </w:r>
+      <w:proofErr w:type="spellStart"/>
+      <w:r>
+        <w:rPr>
+          <w:bCs/>
+          <w:lang w:val="en-US"/>
+        </w:rPr>
+        <w:t>Slovo</w:t>
+      </w:r>
+      <w:proofErr w:type="spellEnd"/>
+      <w:r>
+        <w:rPr>
+          <w:bCs/>
+          <w:lang w:val="en-US"/>
+        </w:rPr>
+        <w:t>-Filter</w:t>
       </w:r>
       <w:r>
         <w:rPr>
@@ -2059,60 +2428,13 @@
     </w:p>
     <w:p>
       <w:pPr>
-        <w:pStyle w:val="ListParagraph"/>
-        <w:numPr>
-          <w:ilvl w:val="0"/>
-          <w:numId w:val="33"/>
-        </w:numPr>
         <w:spacing w:line="360" w:lineRule="auto"/>
-        <w:ind w:left="709"/>
         <w:jc w:val="both"/>
         <w:rPr>
           <w:bCs/>
-        </w:rPr>
-      </w:pPr>
-      <w:r>
-        <w:rPr>
-          <w:bCs/>
-        </w:rPr>
-        <w:t>Интеграция и</w:t>
-      </w:r>
-      <w:r>
-        <w:rPr>
-          <w:bCs/>
-        </w:rPr>
-        <w:t xml:space="preserve"> бъдеща разработка</w:t>
-      </w:r>
-      <w:r>
-        <w:rPr>
-          <w:bCs/>
-        </w:rPr>
-        <w:t xml:space="preserve">: Архитектурата на Sparely е проектирана предвид за лесна интеграция с външни системи и платформи. Това включва възможности за свързване с </w:t>
-      </w:r>
-      <w:r>
-        <w:rPr>
-          <w:bCs/>
-        </w:rPr>
-        <w:t xml:space="preserve">повече </w:t>
-      </w:r>
-      <w:r>
-        <w:rPr>
-          <w:bCs/>
-        </w:rPr>
-        <w:t>платежни системи</w:t>
-      </w:r>
-      <w:r>
-        <w:rPr>
-          <w:bCs/>
-        </w:rPr>
-        <w:t xml:space="preserve"> и </w:t>
-      </w:r>
-      <w:r>
-        <w:rPr>
-          <w:bCs/>
-        </w:rPr>
-        <w:t>благотворителни организации.</w:t>
-      </w:r>
+          <w:lang w:val="en-US"/>
+        </w:rPr>
+      </w:pPr>
     </w:p>
     <w:p>
       <w:pPr>
@@ -2120,6 +2442,57 @@
         <w:jc w:val="both"/>
         <w:rPr>
           <w:bCs/>
+          <w:lang w:val="en-US"/>
+        </w:rPr>
+      </w:pPr>
+    </w:p>
+    <w:p>
+      <w:pPr>
+        <w:spacing w:line="360" w:lineRule="auto"/>
+        <w:jc w:val="both"/>
+        <w:rPr>
+          <w:bCs/>
+          <w:lang w:val="en-US"/>
+        </w:rPr>
+      </w:pPr>
+    </w:p>
+    <w:p>
+      <w:pPr>
+        <w:spacing w:line="360" w:lineRule="auto"/>
+        <w:jc w:val="both"/>
+        <w:rPr>
+          <w:bCs/>
+          <w:lang w:val="en-US"/>
+        </w:rPr>
+      </w:pPr>
+    </w:p>
+    <w:p>
+      <w:pPr>
+        <w:spacing w:line="360" w:lineRule="auto"/>
+        <w:jc w:val="both"/>
+        <w:rPr>
+          <w:bCs/>
+          <w:lang w:val="en-US"/>
+        </w:rPr>
+      </w:pPr>
+    </w:p>
+    <w:p>
+      <w:pPr>
+        <w:spacing w:line="360" w:lineRule="auto"/>
+        <w:jc w:val="both"/>
+        <w:rPr>
+          <w:bCs/>
+          <w:lang w:val="en-US"/>
+        </w:rPr>
+      </w:pPr>
+    </w:p>
+    <w:p>
+      <w:pPr>
+        <w:spacing w:line="360" w:lineRule="auto"/>
+        <w:jc w:val="both"/>
+        <w:rPr>
+          <w:bCs/>
+          <w:lang w:val="en-US"/>
         </w:rPr>
       </w:pPr>
     </w:p>
@@ -2142,8 +2515,10 @@
         <w:rPr>
           <w:lang w:val="bg-BG"/>
         </w:rPr>
+        <w:lastRenderedPageBreak/>
         <w:t xml:space="preserve"> </w:t>
       </w:r>
+      <w:bookmarkStart w:id="8" w:name="_Toc191300004"/>
       <w:proofErr w:type="spellStart"/>
       <w:r>
         <w:t>Реализаци</w:t>
@@ -2235,6 +2610,7 @@
       <w:r>
         <w:t>.</w:t>
       </w:r>
+      <w:bookmarkEnd w:id="8"/>
     </w:p>
     <w:p>
       <w:pPr>
@@ -2248,21 +2624,57 @@
         <w:rPr>
           <w:lang w:val="en-US"/>
         </w:rPr>
-        <w:lastRenderedPageBreak/>
         <w:tab/>
       </w:r>
+      <w:r>
+        <w:t xml:space="preserve">Потребителския интерфейс на </w:t>
+      </w:r>
       <w:proofErr w:type="spellStart"/>
       <w:r>
         <w:rPr>
           <w:lang w:val="en-US"/>
         </w:rPr>
-        <w:t>Уеб-интерфейсът</w:t>
+        <w:t>Slovo</w:t>
       </w:r>
       <w:proofErr w:type="spellEnd"/>
       <w:r>
         <w:rPr>
           <w:lang w:val="en-US"/>
         </w:rPr>
+        <w:t xml:space="preserve">-Filter </w:t>
+      </w:r>
+      <w:r>
+        <w:t xml:space="preserve">е написан </w:t>
+      </w:r>
+      <w:r>
+        <w:t xml:space="preserve">на </w:t>
+      </w:r>
+      <w:proofErr w:type="spellStart"/>
+      <w:r>
+        <w:rPr>
+          <w:lang w:val="en-US"/>
+        </w:rPr>
+        <w:t>.Net</w:t>
+      </w:r>
+      <w:proofErr w:type="spellEnd"/>
+      <w:r>
+        <w:rPr>
+          <w:lang w:val="en-US"/>
+        </w:rPr>
+        <w:t xml:space="preserve"> MAUI </w:t>
+      </w:r>
+      <w:proofErr w:type="spellStart"/>
+      <w:r>
+        <w:rPr>
+          <w:lang w:val="en-US"/>
+        </w:rPr>
+        <w:t>поради</w:t>
+      </w:r>
+      <w:proofErr w:type="spellEnd"/>
+      <w:r>
+        <w:rPr>
+          <w:lang w:val="en-US"/>
+        </w:rPr>
         <w:t xml:space="preserve"> </w:t>
       </w:r>
       <w:proofErr w:type="spellStart"/>
@@ -2270,88 +2682,18 @@
         <w:rPr>
           <w:lang w:val="en-US"/>
         </w:rPr>
-        <w:t>на</w:t>
+        <w:t>неговата</w:t>
       </w:r>
       <w:proofErr w:type="spellEnd"/>
       <w:r>
         <w:rPr>
           <w:lang w:val="en-US"/>
         </w:rPr>
-        <w:t xml:space="preserve"> Sparely </w:t>
-      </w:r>
-      <w:r>
-        <w:t xml:space="preserve">е написан с </w:t>
-      </w:r>
-      <w:r>
-        <w:rPr>
-          <w:lang w:val="en-US"/>
-        </w:rPr>
-        <w:t xml:space="preserve">React </w:t>
-      </w:r>
-      <w:proofErr w:type="spellStart"/>
-      <w:r>
-        <w:rPr>
-          <w:lang w:val="en-US"/>
-        </w:rPr>
-        <w:t>поради</w:t>
-      </w:r>
-      <w:proofErr w:type="spellEnd"/>
-      <w:r>
-        <w:rPr>
-          <w:lang w:val="en-US"/>
-        </w:rPr>
         <w:t xml:space="preserve"> </w:t>
       </w:r>
-      <w:proofErr w:type="spellStart"/>
-      <w:r>
-        <w:rPr>
-          <w:lang w:val="en-US"/>
-        </w:rPr>
-        <w:t>неговата</w:t>
-      </w:r>
-      <w:proofErr w:type="spellEnd"/>
-      <w:r>
-        <w:rPr>
-          <w:lang w:val="en-US"/>
-        </w:rPr>
-        <w:t xml:space="preserve"> </w:t>
-      </w:r>
-      <w:proofErr w:type="spellStart"/>
-      <w:r>
-        <w:rPr>
-          <w:lang w:val="en-US"/>
-        </w:rPr>
-        <w:t>гъвкавост</w:t>
-      </w:r>
-      <w:proofErr w:type="spellEnd"/>
-      <w:r>
-        <w:rPr>
-          <w:lang w:val="en-US"/>
-        </w:rPr>
-        <w:t xml:space="preserve">, </w:t>
-      </w:r>
-      <w:proofErr w:type="spellStart"/>
-      <w:r>
-        <w:rPr>
-          <w:lang w:val="en-US"/>
-        </w:rPr>
-        <w:t>компонентно-базирана</w:t>
-      </w:r>
-      <w:proofErr w:type="spellEnd"/>
-      <w:r>
-        <w:rPr>
-          <w:lang w:val="en-US"/>
-        </w:rPr>
-        <w:t xml:space="preserve"> </w:t>
-      </w:r>
-      <w:proofErr w:type="spellStart"/>
-      <w:r>
-        <w:rPr>
-          <w:lang w:val="en-US"/>
-        </w:rPr>
-        <w:t>архитектура</w:t>
-      </w:r>
-      <w:proofErr w:type="spellEnd"/>
+      <w:r>
+        <w:t>надеждност</w:t>
+      </w:r>
       <w:r>
         <w:rPr>
           <w:lang w:val="en-US"/>
@@ -2428,9 +2770,6 @@
       <w:pPr>
         <w:spacing w:line="360" w:lineRule="auto"/>
         <w:jc w:val="both"/>
-        <w:rPr>
-          <w:lang w:val="en-US"/>
-        </w:rPr>
       </w:pPr>
       <w:r>
         <w:rPr>
@@ -2489,19 +2828,24 @@
       </w:r>
       <w:proofErr w:type="spellEnd"/>
       <w:r>
-        <w:rPr>
-          <w:lang w:val="en-US"/>
-        </w:rPr>
         <w:t xml:space="preserve"> </w:t>
       </w:r>
       <w:proofErr w:type="spellStart"/>
-      <w:r>
-        <w:rPr>
-          <w:lang w:val="en-US"/>
-        </w:rPr>
-        <w:t>Nest.js</w:t>
+      <w:proofErr w:type="gramStart"/>
+      <w:r>
+        <w:rPr>
+          <w:lang w:val="en-US"/>
+        </w:rPr>
+        <w:t>Express,</w:t>
+      </w:r>
+      <w:r>
+        <w:rPr>
+          <w:lang w:val="en-US"/>
+        </w:rPr>
+        <w:t>js</w:t>
       </w:r>
       <w:proofErr w:type="spellEnd"/>
+      <w:proofErr w:type="gramEnd"/>
       <w:r>
         <w:rPr>
           <w:lang w:val="en-US"/>
@@ -2659,7 +3003,13 @@
         <w:rPr>
           <w:lang w:val="en-US"/>
         </w:rPr>
-        <w:t>Nest.js</w:t>
+        <w:t>Express</w:t>
+      </w:r>
+      <w:r>
+        <w:rPr>
+          <w:lang w:val="en-US"/>
+        </w:rPr>
+        <w:t>.js</w:t>
       </w:r>
       <w:proofErr w:type="spellEnd"/>
       <w:r>
@@ -2694,259 +3044,43 @@
         <w:rPr>
           <w:lang w:val="en-US"/>
         </w:rPr>
-        <w:t xml:space="preserve"> с TypeScript, </w:t>
+        <w:t xml:space="preserve"> </w:t>
+      </w:r>
+      <w:r>
+        <w:t xml:space="preserve">със </w:t>
       </w:r>
       <w:proofErr w:type="spellStart"/>
       <w:r>
-        <w:rPr>
-          <w:lang w:val="en-US"/>
-        </w:rPr>
-        <w:t>което</w:t>
+        <w:t>сокети</w:t>
       </w:r>
       <w:proofErr w:type="spellEnd"/>
       <w:r>
+        <w:t xml:space="preserve"> и библиотеки от </w:t>
+      </w:r>
+      <w:proofErr w:type="spellStart"/>
+      <w:r>
+        <w:rPr>
+          <w:lang w:val="en-US"/>
+        </w:rPr>
+        <w:t>.Net</w:t>
+      </w:r>
+      <w:proofErr w:type="spellEnd"/>
+      <w:r>
         <w:rPr>
           <w:lang w:val="en-US"/>
         </w:rPr>
         <w:t xml:space="preserve"> </w:t>
       </w:r>
+      <w:r>
+        <w:t xml:space="preserve">което го прави </w:t>
+      </w:r>
       <w:proofErr w:type="spellStart"/>
       <w:r>
-        <w:rPr>
-          <w:lang w:val="en-US"/>
-        </w:rPr>
-        <w:t>подобрява</w:t>
+        <w:t>иделно</w:t>
       </w:r>
       <w:proofErr w:type="spellEnd"/>
       <w:r>
-        <w:rPr>
-          <w:lang w:val="en-US"/>
-        </w:rPr>
-        <w:t xml:space="preserve"> </w:t>
-      </w:r>
-      <w:proofErr w:type="spellStart"/>
-      <w:r>
-        <w:rPr>
-          <w:lang w:val="en-US"/>
-        </w:rPr>
-        <w:t>качеството</w:t>
-      </w:r>
-      <w:proofErr w:type="spellEnd"/>
-      <w:r>
-        <w:rPr>
-          <w:lang w:val="en-US"/>
-        </w:rPr>
-        <w:t xml:space="preserve"> </w:t>
-      </w:r>
-      <w:proofErr w:type="spellStart"/>
-      <w:r>
-        <w:rPr>
-          <w:lang w:val="en-US"/>
-        </w:rPr>
-        <w:t>на</w:t>
-      </w:r>
-      <w:proofErr w:type="spellEnd"/>
-      <w:r>
-        <w:rPr>
-          <w:lang w:val="en-US"/>
-        </w:rPr>
-        <w:t xml:space="preserve"> </w:t>
-      </w:r>
-      <w:proofErr w:type="spellStart"/>
-      <w:r>
-        <w:rPr>
-          <w:lang w:val="en-US"/>
-        </w:rPr>
-        <w:t>кода</w:t>
-      </w:r>
-      <w:proofErr w:type="spellEnd"/>
-      <w:r>
-        <w:rPr>
-          <w:lang w:val="en-US"/>
-        </w:rPr>
-        <w:t xml:space="preserve"> </w:t>
-      </w:r>
-      <w:proofErr w:type="spellStart"/>
-      <w:r>
-        <w:rPr>
-          <w:lang w:val="en-US"/>
-        </w:rPr>
-        <w:t>чрез</w:t>
-      </w:r>
-      <w:proofErr w:type="spellEnd"/>
-      <w:r>
-        <w:rPr>
-          <w:lang w:val="en-US"/>
-        </w:rPr>
-        <w:t xml:space="preserve"> </w:t>
-      </w:r>
-      <w:proofErr w:type="spellStart"/>
-      <w:r>
-        <w:rPr>
-          <w:lang w:val="en-US"/>
-        </w:rPr>
-        <w:t>статична</w:t>
-      </w:r>
-      <w:proofErr w:type="spellEnd"/>
-      <w:r>
-        <w:rPr>
-          <w:lang w:val="en-US"/>
-        </w:rPr>
-        <w:t xml:space="preserve"> </w:t>
-      </w:r>
-      <w:proofErr w:type="spellStart"/>
-      <w:r>
-        <w:rPr>
-          <w:lang w:val="en-US"/>
-        </w:rPr>
-        <w:t>типизация</w:t>
-      </w:r>
-      <w:proofErr w:type="spellEnd"/>
-      <w:r>
-        <w:rPr>
-          <w:lang w:val="en-US"/>
-        </w:rPr>
-        <w:t xml:space="preserve"> и </w:t>
-      </w:r>
-      <w:proofErr w:type="spellStart"/>
-      <w:r>
-        <w:rPr>
-          <w:lang w:val="en-US"/>
-        </w:rPr>
-        <w:t>предоставя</w:t>
-      </w:r>
-      <w:proofErr w:type="spellEnd"/>
-      <w:r>
-        <w:rPr>
-          <w:lang w:val="en-US"/>
-        </w:rPr>
-        <w:t xml:space="preserve"> </w:t>
-      </w:r>
-      <w:proofErr w:type="spellStart"/>
-      <w:r>
-        <w:rPr>
-          <w:lang w:val="en-US"/>
-        </w:rPr>
-        <w:t>модерна</w:t>
-      </w:r>
-      <w:proofErr w:type="spellEnd"/>
-      <w:r>
-        <w:rPr>
-          <w:lang w:val="en-US"/>
-        </w:rPr>
-        <w:t xml:space="preserve"> </w:t>
-      </w:r>
-      <w:proofErr w:type="spellStart"/>
-      <w:r>
-        <w:rPr>
-          <w:lang w:val="en-US"/>
-        </w:rPr>
-        <w:t>ООП</w:t>
-      </w:r>
-      <w:proofErr w:type="spellEnd"/>
-      <w:r>
-        <w:rPr>
-          <w:lang w:val="en-US"/>
-        </w:rPr>
-        <w:t xml:space="preserve"> </w:t>
-      </w:r>
-      <w:proofErr w:type="spellStart"/>
-      <w:r>
-        <w:rPr>
-          <w:lang w:val="en-US"/>
-        </w:rPr>
-        <w:t>архитектура</w:t>
-      </w:r>
-      <w:proofErr w:type="spellEnd"/>
-      <w:r>
-        <w:rPr>
-          <w:lang w:val="en-US"/>
-        </w:rPr>
-        <w:t xml:space="preserve">, </w:t>
-      </w:r>
-      <w:proofErr w:type="spellStart"/>
-      <w:r>
-        <w:rPr>
-          <w:lang w:val="en-US"/>
-        </w:rPr>
-        <w:t>която</w:t>
-      </w:r>
-      <w:proofErr w:type="spellEnd"/>
-      <w:r>
-        <w:rPr>
-          <w:lang w:val="en-US"/>
-        </w:rPr>
-        <w:t xml:space="preserve"> </w:t>
-      </w:r>
-      <w:proofErr w:type="spellStart"/>
-      <w:r>
-        <w:rPr>
-          <w:lang w:val="en-US"/>
-        </w:rPr>
-        <w:t>улеснява</w:t>
-      </w:r>
-      <w:proofErr w:type="spellEnd"/>
-      <w:r>
-        <w:rPr>
-          <w:lang w:val="en-US"/>
-        </w:rPr>
-        <w:t xml:space="preserve"> </w:t>
-      </w:r>
-      <w:proofErr w:type="spellStart"/>
-      <w:r>
-        <w:rPr>
-          <w:lang w:val="en-US"/>
-        </w:rPr>
-        <w:t>управлението</w:t>
-      </w:r>
-      <w:proofErr w:type="spellEnd"/>
-      <w:r>
-        <w:rPr>
-          <w:lang w:val="en-US"/>
-        </w:rPr>
-        <w:t xml:space="preserve"> </w:t>
-      </w:r>
-      <w:proofErr w:type="spellStart"/>
-      <w:r>
-        <w:rPr>
-          <w:lang w:val="en-US"/>
-        </w:rPr>
-        <w:t>на</w:t>
-      </w:r>
-      <w:proofErr w:type="spellEnd"/>
-      <w:r>
-        <w:rPr>
-          <w:lang w:val="en-US"/>
-        </w:rPr>
-        <w:t xml:space="preserve"> </w:t>
-      </w:r>
-      <w:proofErr w:type="spellStart"/>
-      <w:r>
-        <w:rPr>
-          <w:lang w:val="en-US"/>
-        </w:rPr>
-        <w:t>зависимостите</w:t>
-      </w:r>
-      <w:proofErr w:type="spellEnd"/>
-      <w:r>
-        <w:rPr>
-          <w:lang w:val="en-US"/>
-        </w:rPr>
-        <w:t xml:space="preserve"> и </w:t>
-      </w:r>
-      <w:proofErr w:type="spellStart"/>
-      <w:r>
-        <w:rPr>
-          <w:lang w:val="en-US"/>
-        </w:rPr>
-        <w:t>модуларността</w:t>
-      </w:r>
-      <w:proofErr w:type="spellEnd"/>
-      <w:r>
-        <w:rPr>
-          <w:lang w:val="en-US"/>
-        </w:rPr>
-        <w:t>.</w:t>
+        <w:t xml:space="preserve"> за използване за нашите цели.</w:t>
       </w:r>
     </w:p>
     <w:p>
@@ -3025,12 +3159,14 @@
           <w:lang w:val="bg-BG"/>
         </w:rPr>
       </w:pPr>
+      <w:bookmarkStart w:id="9" w:name="_Toc191300005"/>
       <w:r>
         <w:rPr>
           <w:lang w:val="bg-BG"/>
         </w:rPr>
         <w:t>Описание на приложението</w:t>
       </w:r>
+      <w:bookmarkEnd w:id="9"/>
     </w:p>
     <w:p>
       <w:pPr>
@@ -3060,7 +3196,19 @@
         <w:rPr>
           <w:bCs/>
         </w:rPr>
-        <w:t>Разархивирайте папката на проекта (616). Проектът е готов за стартиране.</w:t>
+        <w:t>Разархивирайте папката на проекта (</w:t>
+      </w:r>
+      <w:r>
+        <w:rPr>
+          <w:bCs/>
+        </w:rPr>
+        <w:t>181</w:t>
+      </w:r>
+      <w:r>
+        <w:rPr>
+          <w:bCs/>
+        </w:rPr>
+        <w:t>). Проектът е готов за стартиране.</w:t>
       </w:r>
     </w:p>
     <w:p>
@@ -3094,7 +3242,7 @@
         </w:rPr>
       </w:pPr>
       <w:r>
-        <w:t>За да се стартира уеб-интерфейса на приложението,</w:t>
+        <w:t>За да се стартира интерфейса на приложението,</w:t>
       </w:r>
       <w:r>
         <w:rPr>
@@ -3103,16 +3251,44 @@
         <w:t xml:space="preserve"> </w:t>
       </w:r>
       <w:r>
-        <w:t xml:space="preserve">първо трябва да се уверите, че </w:t>
-      </w:r>
-      <w:r>
-        <w:rPr>
-          <w:lang w:val="en-US"/>
-        </w:rPr>
-        <w:t xml:space="preserve">Docker </w:t>
-      </w:r>
-      <w:r>
-        <w:t>е инсталиран на системата.</w:t>
+        <w:t xml:space="preserve">първо трябва </w:t>
+      </w:r>
+      <w:r>
+        <w:t xml:space="preserve">да се уверите че имате </w:t>
+      </w:r>
+      <w:proofErr w:type="spellStart"/>
+      <w:r>
+        <w:t>истеглено</w:t>
+      </w:r>
+      <w:proofErr w:type="spellEnd"/>
+      <w:r>
+        <w:t xml:space="preserve"> или </w:t>
+      </w:r>
+      <w:r>
+        <w:rPr>
+          <w:lang w:val="en-US"/>
+        </w:rPr>
+        <w:t xml:space="preserve">Visual Studio </w:t>
+      </w:r>
+      <w:r>
+        <w:t xml:space="preserve">или </w:t>
+      </w:r>
+      <w:proofErr w:type="spellStart"/>
+      <w:r>
+        <w:rPr>
+          <w:lang w:val="en-US"/>
+        </w:rPr>
+        <w:t>Jetbrains</w:t>
+      </w:r>
+      <w:proofErr w:type="spellEnd"/>
+      <w:r>
+        <w:rPr>
+          <w:lang w:val="en-US"/>
+        </w:rPr>
+        <w:t xml:space="preserve"> Rider</w:t>
+      </w:r>
+      <w:r>
+        <w:t>.</w:t>
       </w:r>
       <w:r>
         <w:t xml:space="preserve"> </w:t>
@@ -3164,13 +3340,27 @@
         <w:t xml:space="preserve"> </w:t>
       </w:r>
       <w:r>
-        <w:t xml:space="preserve">(папката </w:t>
-      </w:r>
-      <w:r>
-        <w:rPr>
-          <w:lang w:val="en-US"/>
-        </w:rPr>
-        <w:t>sparely</w:t>
+        <w:t>(папката</w:t>
+      </w:r>
+      <w:r>
+        <w:rPr>
+          <w:lang w:val="en-US"/>
+        </w:rPr>
+        <w:t xml:space="preserve"> </w:t>
+      </w:r>
+      <w:proofErr w:type="spellStart"/>
+      <w:r>
+        <w:rPr>
+          <w:lang w:val="en-US"/>
+        </w:rPr>
+        <w:t>Slovo</w:t>
+      </w:r>
+      <w:proofErr w:type="spellEnd"/>
+      <w:r>
+        <w:rPr>
+          <w:lang w:val="en-US"/>
+        </w:rPr>
+        <w:t>-Filter</w:t>
       </w:r>
       <w:r>
         <w:t>)</w:t>
@@ -3182,89 +3372,52 @@
         <w:t xml:space="preserve"> </w:t>
       </w:r>
       <w:r>
+        <w:t xml:space="preserve">и стартирате приложението чрез отварянето на </w:t>
+      </w:r>
+      <w:r>
+        <w:rPr>
+          <w:lang w:val="en-US"/>
+        </w:rPr>
+        <w:t xml:space="preserve">solution </w:t>
+      </w:r>
+      <w:r>
+        <w:t xml:space="preserve">файла и натискане на старт бутона в </w:t>
+      </w:r>
+      <w:r>
+        <w:rPr>
+          <w:lang w:val="en-US"/>
+        </w:rPr>
+        <w:t>IDE-</w:t>
+      </w:r>
+      <w:r>
+        <w:t xml:space="preserve">то. Друг вариант е чрез изкарване на </w:t>
+      </w:r>
+      <w:r>
+        <w:rPr>
+          <w:lang w:val="en-US"/>
+        </w:rPr>
+        <w:t>.exe</w:t>
+      </w:r>
+      <w:r>
+        <w:t xml:space="preserve"> файл през</w:t>
+      </w:r>
+      <w:r>
+        <w:rPr>
+          <w:lang w:val="en-US"/>
+        </w:rPr>
+        <w:t xml:space="preserve"> terminal </w:t>
+      </w:r>
+      <w:r>
         <w:t xml:space="preserve">и </w:t>
       </w:r>
-      <w:r>
-        <w:t xml:space="preserve">в </w:t>
-      </w:r>
-      <w:r>
-        <w:rPr>
-          <w:lang w:val="en-US"/>
-        </w:rPr>
-        <w:t>Terminal</w:t>
-      </w:r>
-      <w:r>
-        <w:t xml:space="preserve"> </w:t>
-      </w:r>
-      <w:r>
-        <w:t xml:space="preserve">трябва </w:t>
-      </w:r>
-      <w:r>
-        <w:t>да се напиш</w:t>
-      </w:r>
-      <w:r>
-        <w:t>ат</w:t>
-      </w:r>
-      <w:r>
-        <w:t xml:space="preserve"> следн</w:t>
-      </w:r>
-      <w:r>
-        <w:t>ите</w:t>
-      </w:r>
-      <w:r>
-        <w:t xml:space="preserve"> команд</w:t>
-      </w:r>
-      <w:r>
-        <w:t>и</w:t>
-      </w:r>
-      <w:r>
-        <w:t xml:space="preserve"> „</w:t>
-      </w:r>
-      <w:r>
-        <w:rPr>
-          <w:lang w:val="en-US"/>
-        </w:rPr>
-        <w:t xml:space="preserve">docker compose </w:t>
-      </w:r>
-      <w:r>
-        <w:rPr>
-          <w:lang w:val="en-US"/>
-        </w:rPr>
-        <w:t>build</w:t>
-      </w:r>
-      <w:r>
-        <w:rPr>
-          <w:lang w:val="en-US"/>
-        </w:rPr>
-        <w:t>”</w:t>
-      </w:r>
-      <w:r>
-        <w:t xml:space="preserve"> и „</w:t>
-      </w:r>
-      <w:r>
-        <w:rPr>
-          <w:lang w:val="en-US"/>
-        </w:rPr>
-        <w:t xml:space="preserve">docker compose </w:t>
-      </w:r>
-      <w:r>
-        <w:rPr>
-          <w:lang w:val="en-US"/>
-        </w:rPr>
-        <w:t>up</w:t>
-      </w:r>
-      <w:r>
-        <w:rPr>
-          <w:lang w:val="en-US"/>
-        </w:rPr>
-        <w:t>”</w:t>
-      </w:r>
-      <w:r>
-        <w:rPr>
-          <w:lang w:val="en-US"/>
-        </w:rPr>
-        <w:t>.</w:t>
-      </w:r>
+      <w:proofErr w:type="spellStart"/>
+      <w:r>
+        <w:rPr>
+          <w:lang w:val="en-US"/>
+        </w:rPr>
+        <w:t>.Net</w:t>
+      </w:r>
+      <w:proofErr w:type="spellEnd"/>
     </w:p>
     <w:p>
       <w:pPr>
@@ -3298,14 +3451,31 @@
         <w:ind w:left="708"/>
         <w:jc w:val="both"/>
       </w:pPr>
-      <w:r>
-        <w:rPr>
-          <w:lang w:val="en-US"/>
-        </w:rPr>
-        <w:t xml:space="preserve">client – </w:t>
-      </w:r>
-      <w:r>
-        <w:t>уеб интерфейс(</w:t>
+      <w:proofErr w:type="spellStart"/>
+      <w:r>
+        <w:rPr>
+          <w:lang w:val="en-US"/>
+        </w:rPr>
+        <w:t>Slovo</w:t>
+      </w:r>
+      <w:proofErr w:type="spellEnd"/>
+      <w:r>
+        <w:rPr>
+          <w:lang w:val="en-US"/>
+        </w:rPr>
+        <w:t>-Filter</w:t>
+      </w:r>
+      <w:r>
+        <w:rPr>
+          <w:lang w:val="en-US"/>
+        </w:rPr>
+        <w:t xml:space="preserve"> – </w:t>
+      </w:r>
+      <w:r>
+        <w:t>апликация</w:t>
+      </w:r>
+      <w:r>
+        <w:t>(</w:t>
       </w:r>
       <w:r>
         <w:rPr>
@@ -3330,7 +3500,13 @@
         <w:rPr>
           <w:lang w:val="en-US"/>
         </w:rPr>
-        <w:t xml:space="preserve">server – </w:t>
+        <w:t>Chat-Server</w:t>
+      </w:r>
+      <w:r>
+        <w:rPr>
+          <w:lang w:val="en-US"/>
+        </w:rPr>
+        <w:t xml:space="preserve"> – </w:t>
       </w:r>
       <w:r>
         <w:t>бизнес логика</w:t>
@@ -3340,39 +3516,6 @@
           <w:lang w:val="en-US"/>
         </w:rPr>
         <w:t>(backend)</w:t>
-      </w:r>
-    </w:p>
-    <w:p>
-      <w:pPr>
-        <w:spacing w:line="360" w:lineRule="auto"/>
-        <w:ind w:left="708"/>
-        <w:jc w:val="both"/>
-      </w:pPr>
-      <w:proofErr w:type="spellStart"/>
-      <w:r>
-        <w:rPr>
-          <w:lang w:val="en-US"/>
-        </w:rPr>
-        <w:t>sparely_component</w:t>
-      </w:r>
-      <w:proofErr w:type="spellEnd"/>
-      <w:r>
-        <w:rPr>
-          <w:lang w:val="en-US"/>
-        </w:rPr>
-        <w:t xml:space="preserve"> – </w:t>
-      </w:r>
-      <w:r>
-        <w:t xml:space="preserve">компомент за интеграция в </w:t>
-      </w:r>
-      <w:r>
-        <w:rPr>
-          <w:lang w:val="en-US"/>
-        </w:rPr>
-        <w:t xml:space="preserve">third-party </w:t>
-      </w:r>
-      <w:r>
-        <w:t>сайтове</w:t>
       </w:r>
     </w:p>
     <w:p>
@@ -3395,84 +3538,79 @@
           <w:lang w:val="bg-BG"/>
         </w:rPr>
       </w:pPr>
-      <w:bookmarkStart w:id="8" w:name="_Toc158632863"/>
+      <w:bookmarkStart w:id="10" w:name="_Toc191300006"/>
       <w:r>
         <w:rPr>
           <w:lang w:val="bg-BG"/>
         </w:rPr>
         <w:t>Заключение</w:t>
       </w:r>
-      <w:bookmarkEnd w:id="8"/>
+      <w:bookmarkEnd w:id="10"/>
     </w:p>
     <w:p>
       <w:pPr>
         <w:spacing w:line="360" w:lineRule="auto"/>
         <w:ind w:left="708" w:firstLine="708"/>
         <w:jc w:val="both"/>
+        <w:rPr>
+          <w:lang w:val="en-US"/>
+        </w:rPr>
       </w:pPr>
       <w:r>
         <w:lastRenderedPageBreak/>
-        <w:t xml:space="preserve">Проектът Sparely представлява иновативна инициатива, която трансформира начина, по който хората участват в благотворителни дейности, като предлага лесен и автоматизиран метод за даряване чрез закръгляне на покупките. </w:t>
-      </w:r>
-    </w:p>
-    <w:p>
-      <w:pPr>
-        <w:spacing w:line="360" w:lineRule="auto"/>
-        <w:ind w:left="708" w:firstLine="708"/>
-        <w:jc w:val="both"/>
-        <w:rPr>
-          <w:lang w:val="en-US"/>
-        </w:rPr>
-      </w:pPr>
-      <w:r>
-        <w:t xml:space="preserve">Проектът не само улеснява процеса на даряване, но и насърчава повече хора и </w:t>
-      </w:r>
-      <w:r>
-        <w:t>бизнеси</w:t>
-      </w:r>
-      <w:r>
-        <w:t xml:space="preserve"> да се включат в благотворителни кампании, като </w:t>
-      </w:r>
-      <w:r>
-        <w:t>предлага лесна интеграция с всяка една платформа</w:t>
-      </w:r>
-      <w:r>
-        <w:t xml:space="preserve">. </w:t>
-      </w:r>
-    </w:p>
-    <w:p>
-      <w:pPr>
-        <w:spacing w:line="360" w:lineRule="auto"/>
-        <w:ind w:firstLine="708"/>
-        <w:jc w:val="both"/>
-      </w:pPr>
-    </w:p>
-    <w:p>
-      <w:pPr>
-        <w:spacing w:line="360" w:lineRule="auto"/>
-        <w:ind w:firstLine="708"/>
-        <w:jc w:val="both"/>
-        <w:rPr>
-          <w:lang w:val="en-US"/>
-        </w:rPr>
-      </w:pPr>
-      <w:r>
-        <w:t>Източни</w:t>
-      </w:r>
-      <w:r>
-        <w:t>кът ни</w:t>
-      </w:r>
-      <w:r>
-        <w:t xml:space="preserve"> на информация</w:t>
-      </w:r>
-      <w:r>
-        <w:t xml:space="preserve"> е страницата: </w:t>
-      </w:r>
-      <w:r>
-        <w:rPr>
-          <w:lang w:val="en-US"/>
-        </w:rPr>
-        <w:t>podkrepi.bg</w:t>
+        <w:t xml:space="preserve">Проектът </w:t>
+      </w:r>
+      <w:proofErr w:type="spellStart"/>
+      <w:r>
+        <w:rPr>
+          <w:lang w:val="en-US"/>
+        </w:rPr>
+        <w:t>Slovo</w:t>
+      </w:r>
+      <w:proofErr w:type="spellEnd"/>
+      <w:r>
+        <w:rPr>
+          <w:lang w:val="en-US"/>
+        </w:rPr>
+        <w:t xml:space="preserve">-Filter </w:t>
+      </w:r>
+      <w:r>
+        <w:t>представлява иновативн</w:t>
+      </w:r>
+      <w:r>
+        <w:t>о приложение за комуникация между хора</w:t>
+      </w:r>
+      <w:r>
+        <w:t xml:space="preserve">, </w:t>
+      </w:r>
+      <w:r>
+        <w:t>чрез изкуствен интелект(</w:t>
+      </w:r>
+      <w:r>
+        <w:rPr>
+          <w:lang w:val="en-US"/>
+        </w:rPr>
+        <w:t>AI</w:t>
+      </w:r>
+      <w:r>
+        <w:t xml:space="preserve">) за по безопасно и отговорно комуникиране в онлайн пространствата. </w:t>
+      </w:r>
+      <w:proofErr w:type="spellStart"/>
+      <w:r>
+        <w:rPr>
+          <w:lang w:val="en-US"/>
+        </w:rPr>
+        <w:t>Slovo</w:t>
+      </w:r>
+      <w:proofErr w:type="spellEnd"/>
+      <w:r>
+        <w:rPr>
+          <w:lang w:val="en-US"/>
+        </w:rPr>
+        <w:t xml:space="preserve">-Filter </w:t>
+      </w:r>
+      <w:r>
+        <w:t>е идеалната платформа за училища, формални институции и др. Чрез изкуствения интелект се филтрира и проверява за обидни думи всяко едно изпратено съобщение като това е знак за едно по надеждно онлайн пространство.</w:t>
       </w:r>
     </w:p>
     <w:sectPr>
@@ -3502,6 +3640,123 @@
     </w:p>
   </w:endnote>
 </w:endnotes>
+</file>
+
+<file path=word/footer1.xml><?xml version="1.0" encoding="utf-8"?>
+<w:ftr xmlns:wpc="http://schemas.microsoft.com/office/word/2010/wordprocessingCanvas" xmlns:cx="http://schemas.microsoft.com/office/drawing/2014/chartex" xmlns:cx1="http://schemas.microsoft.com/office/drawing/2015/9/8/chartex" xmlns:cx2="http://schemas.microsoft.com/office/drawing/2015/10/21/chartex" xmlns:cx3="http://schemas.microsoft.com/office/drawing/2016/5/9/chartex" xmlns:cx4="http://schemas.microsoft.com/office/drawing/2016/5/10/chartex" xmlns:cx5="http://schemas.microsoft.com/office/drawing/2016/5/11/chartex" xmlns:cx6="http://schemas.microsoft.com/office/drawing/2016/5/12/chartex" xmlns:cx7="http://schemas.microsoft.com/office/drawing/2016/5/13/chartex" xmlns:cx8="http://schemas.microsoft.com/office/drawing/2016/5/14/chartex" xmlns:mc="http://schemas.openxmlformats.org/markup-compatibility/2006" xmlns:aink="http://schemas.microsoft.com/office/drawing/2016/ink" xmlns:am3d="http://schemas.microsoft.com/office/drawing/2017/model3d" xmlns:o="urn:schemas-microsoft-com:office:office" xmlns:oel="http://schemas.microsoft.com/office/2019/extlst" xmlns:r="http://schemas.openxmlformats.org/officeDocument/2006/relationships" xmlns:m="http://schemas.openxmlformats.org/officeDocument/2006/math" xmlns:v="urn:schemas-microsoft-com:vml" xmlns:wp14="http://schemas.microsoft.com/office/word/2010/wordprocessingDrawing" xmlns:wp="http://schemas.openxmlformats.org/drawingml/2006/wordprocessingDrawing" xmlns:w10="urn:schemas-microsoft-com:office:word" xmlns:w="http://schemas.openxmlformats.org/wordprocessingml/2006/main" xmlns:w14="http://schemas.microsoft.com/office/word/2010/wordml" xmlns:w15="http://schemas.microsoft.com/office/word/2012/wordml" xmlns:w16cex="http://schemas.microsoft.com/office/word/2018/wordml/cex" xmlns:w16cid="http://schemas.microsoft.com/office/word/2016/wordml/cid" xmlns:w16="http://schemas.microsoft.com/office/word/2018/wordml" xmlns:w16du="http://schemas.microsoft.com/office/word/2023/wordml/word16du" xmlns:w16sdtdh="http://schemas.microsoft.com/office/word/2020/wordml/sdtdatahash" xmlns:w16se="http://schemas.microsoft.com/office/word/2015/wordml/symex" xmlns:wpg="http://schemas.microsoft.com/office/word/2010/wordprocessingGroup" xmlns:wpi="http://schemas.microsoft.com/office/word/2010/wordprocessingInk" xmlns:wne="http://schemas.microsoft.com/office/word/2006/wordml" xmlns:wps="http://schemas.microsoft.com/office/word/2010/wordprocessingShape" mc:Ignorable="w14 w15 w16se w16cid w16 w16cex w16sdtdh w16du wp14">
+  <w:sdt>
+    <w:sdtPr>
+      <w:rPr>
+        <w:rStyle w:val="PageNumber"/>
+      </w:rPr>
+      <w:id w:val="-1464274003"/>
+      <w:docPartObj>
+        <w:docPartGallery w:val="Page Numbers (Bottom of Page)"/>
+        <w:docPartUnique/>
+      </w:docPartObj>
+    </w:sdtPr>
+    <w:sdtContent>
+      <w:p>
+        <w:pPr>
+          <w:pStyle w:val="Footer"/>
+          <w:framePr w:wrap="none" w:vAnchor="text" w:hAnchor="margin" w:xAlign="right" w:y="1"/>
+          <w:rPr>
+            <w:rStyle w:val="PageNumber"/>
+          </w:rPr>
+        </w:pPr>
+        <w:r>
+          <w:rPr>
+            <w:rStyle w:val="PageNumber"/>
+          </w:rPr>
+          <w:fldChar w:fldCharType="begin"/>
+        </w:r>
+        <w:r>
+          <w:rPr>
+            <w:rStyle w:val="PageNumber"/>
+          </w:rPr>
+          <w:instrText xml:space="preserve"> PAGE </w:instrText>
+        </w:r>
+        <w:r>
+          <w:rPr>
+            <w:rStyle w:val="PageNumber"/>
+          </w:rPr>
+          <w:fldChar w:fldCharType="end"/>
+        </w:r>
+      </w:p>
+    </w:sdtContent>
+  </w:sdt>
+  <w:p>
+    <w:pPr>
+      <w:pStyle w:val="Footer"/>
+      <w:ind w:right="360"/>
+    </w:pPr>
+  </w:p>
+</w:ftr>
+</file>
+
+<file path=word/footer2.xml><?xml version="1.0" encoding="utf-8"?>
+<w:ftr xmlns:wpc="http://schemas.microsoft.com/office/word/2010/wordprocessingCanvas" xmlns:cx="http://schemas.microsoft.com/office/drawing/2014/chartex" xmlns:cx1="http://schemas.microsoft.com/office/drawing/2015/9/8/chartex" xmlns:cx2="http://schemas.microsoft.com/office/drawing/2015/10/21/chartex" xmlns:cx3="http://schemas.microsoft.com/office/drawing/2016/5/9/chartex" xmlns:cx4="http://schemas.microsoft.com/office/drawing/2016/5/10/chartex" xmlns:cx5="http://schemas.microsoft.com/office/drawing/2016/5/11/chartex" xmlns:cx6="http://schemas.microsoft.com/office/drawing/2016/5/12/chartex" xmlns:cx7="http://schemas.microsoft.com/office/drawing/2016/5/13/chartex" xmlns:cx8="http://schemas.microsoft.com/office/drawing/2016/5/14/chartex" xmlns:mc="http://schemas.openxmlformats.org/markup-compatibility/2006" xmlns:aink="http://schemas.microsoft.com/office/drawing/2016/ink" xmlns:am3d="http://schemas.microsoft.com/office/drawing/2017/model3d" xmlns:o="urn:schemas-microsoft-com:office:office" xmlns:oel="http://schemas.microsoft.com/office/2019/extlst" xmlns:r="http://schemas.openxmlformats.org/officeDocument/2006/relationships" xmlns:m="http://schemas.openxmlformats.org/officeDocument/2006/math" xmlns:v="urn:schemas-microsoft-com:vml" xmlns:wp14="http://schemas.microsoft.com/office/word/2010/wordprocessingDrawing" xmlns:wp="http://schemas.openxmlformats.org/drawingml/2006/wordprocessingDrawing" xmlns:w10="urn:schemas-microsoft-com:office:word" xmlns:w="http://schemas.openxmlformats.org/wordprocessingml/2006/main" xmlns:w14="http://schemas.microsoft.com/office/word/2010/wordml" xmlns:w15="http://schemas.microsoft.com/office/word/2012/wordml" xmlns:w16cex="http://schemas.microsoft.com/office/word/2018/wordml/cex" xmlns:w16cid="http://schemas.microsoft.com/office/word/2016/wordml/cid" xmlns:w16="http://schemas.microsoft.com/office/word/2018/wordml" xmlns:w16du="http://schemas.microsoft.com/office/word/2023/wordml/word16du" xmlns:w16sdtdh="http://schemas.microsoft.com/office/word/2020/wordml/sdtdatahash" xmlns:w16se="http://schemas.microsoft.com/office/word/2015/wordml/symex" xmlns:wpg="http://schemas.microsoft.com/office/word/2010/wordprocessingGroup" xmlns:wpi="http://schemas.microsoft.com/office/word/2010/wordprocessingInk" xmlns:wne="http://schemas.microsoft.com/office/word/2006/wordml" xmlns:wps="http://schemas.microsoft.com/office/word/2010/wordprocessingShape" mc:Ignorable="w14 w15 w16se w16cid w16 w16cex w16sdtdh w16du wp14">
+  <w:sdt>
+    <w:sdtPr>
+      <w:rPr>
+        <w:rStyle w:val="PageNumber"/>
+      </w:rPr>
+      <w:id w:val="1006325378"/>
+      <w:docPartObj>
+        <w:docPartGallery w:val="Page Numbers (Bottom of Page)"/>
+        <w:docPartUnique/>
+      </w:docPartObj>
+    </w:sdtPr>
+    <w:sdtContent>
+      <w:p>
+        <w:pPr>
+          <w:pStyle w:val="Footer"/>
+          <w:framePr w:wrap="none" w:vAnchor="text" w:hAnchor="margin" w:xAlign="right" w:y="1"/>
+          <w:rPr>
+            <w:rStyle w:val="PageNumber"/>
+          </w:rPr>
+        </w:pPr>
+        <w:r>
+          <w:rPr>
+            <w:rStyle w:val="PageNumber"/>
+          </w:rPr>
+          <w:fldChar w:fldCharType="begin"/>
+        </w:r>
+        <w:r>
+          <w:rPr>
+            <w:rStyle w:val="PageNumber"/>
+          </w:rPr>
+          <w:instrText xml:space="preserve"> PAGE </w:instrText>
+        </w:r>
+        <w:r>
+          <w:rPr>
+            <w:rStyle w:val="PageNumber"/>
+          </w:rPr>
+          <w:fldChar w:fldCharType="separate"/>
+        </w:r>
+        <w:r>
+          <w:rPr>
+            <w:rStyle w:val="PageNumber"/>
+            <w:noProof/>
+          </w:rPr>
+          <w:t>1</w:t>
+        </w:r>
+        <w:r>
+          <w:rPr>
+            <w:rStyle w:val="PageNumber"/>
+          </w:rPr>
+          <w:fldChar w:fldCharType="end"/>
+        </w:r>
+      </w:p>
+    </w:sdtContent>
+  </w:sdt>
+  <w:p>
+    <w:pPr>
+      <w:pStyle w:val="Footer"/>
+      <w:ind w:right="360"/>
+    </w:pPr>
+  </w:p>
+</w:ftr>
 </file>
 
 <file path=word/footnotes.xml><?xml version="1.0" encoding="utf-8"?>
@@ -3796,9 +4051,34 @@
         <w:sz w:val="12"/>
         <w:szCs w:val="12"/>
       </w:rPr>
-      <w:t xml:space="preserve">, 8009 Бургас,  </w:t>
+      <w:t xml:space="preserve">, 8009 </w:t>
+    </w:r>
+    <w:proofErr w:type="spellStart"/>
+    <w:r>
+      <w:rPr>
+        <w:rFonts w:ascii="Rubik" w:hAnsi="Rubik"/>
+        <w:b/>
+        <w:color w:val="000000"/>
+        <w:spacing w:val="40"/>
+        <w:sz w:val="12"/>
+        <w:szCs w:val="12"/>
+      </w:rPr>
+      <w:t>Бургас</w:t>
+    </w:r>
+    <w:proofErr w:type="spellEnd"/>
+    <w:r>
+      <w:rPr>
+        <w:rFonts w:ascii="Rubik" w:hAnsi="Rubik"/>
+        <w:b/>
+        <w:color w:val="000000"/>
+        <w:spacing w:val="40"/>
+        <w:sz w:val="12"/>
+        <w:szCs w:val="12"/>
+      </w:rPr>
+      <w:t xml:space="preserve">,  </w:t>
     </w:r>
     <w:hyperlink r:id="rId2" w:history="1">
+      <w:proofErr w:type="spellStart"/>
       <w:r>
         <w:rPr>
           <w:rStyle w:val="Hyperlink"/>
@@ -3810,6 +4090,7 @@
         </w:rPr>
         <w:t>office@codingburgas.bg</w:t>
       </w:r>
+      <w:proofErr w:type="spellEnd"/>
     </w:hyperlink>
     <w:r>
       <w:rPr>
@@ -3921,7 +4202,7 @@
               <v:stroke joinstyle="miter"/>
               <v:path gradientshapeok="t" o:connecttype="rect"/>
             </v:shapetype>
-            <v:shape id="Text Box 2" o:spid="_x0000_s1026" type="#_x0000_t202" style="position:absolute;margin-left:524.45pt;margin-top:28.5pt;width:70.85pt;height:13.8pt;z-index:251657216;visibility:visible;mso-wrap-style:square;mso-width-percent:0;mso-height-percent:0;mso-wrap-distance-left:9pt;mso-wrap-distance-top:0;mso-wrap-distance-right:9pt;mso-wrap-distance-bottom:0;mso-position-horizontal:absolute;mso-position-horizontal-relative:page;mso-position-vertical:absolute;mso-position-vertical-relative:page;mso-width-percent:0;mso-height-percent:0;mso-width-relative:page;mso-height-relative:page;v-text-anchor:middle" o:gfxdata="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" o:allowincell="f" fillcolor="#9bbb59 [3206]" stroked="f">
+            <v:shape id="Text Box 2" o:spid="_x0000_s1026" type="#_x0000_t202" style="position:absolute;margin-left:524.45pt;margin-top:28.5pt;width:70.85pt;height:13.8pt;z-index:251657216;visibility:visible;mso-wrap-style:square;mso-width-percent:0;mso-height-percent:0;mso-wrap-distance-left:9pt;mso-wrap-distance-top:0;mso-wrap-distance-right:9pt;mso-wrap-distance-bottom:0;mso-position-horizontal:absolute;mso-position-horizontal-relative:page;mso-position-vertical:absolute;mso-position-vertical-relative:page;mso-width-percent:0;mso-height-percent:0;mso-width-relative:page;mso-height-relative:page;v-text-anchor:middle" o:gfxdata="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" o:allowincell="f" fillcolor="#9bbb59 [3206]" stroked="f">
               <v:textbox style="mso-fit-shape-to-text:t" inset=",0,,0">
                 <w:txbxContent>
                   <w:p>
@@ -7355,6 +7636,14 @@
       <w:shd w:val="clear" w:color="auto" w:fill="E1DFDD"/>
     </w:rPr>
   </w:style>
+  <w:style w:type="character" w:styleId="PageNumber">
+    <w:name w:val="page number"/>
+    <w:basedOn w:val="DefaultParagraphFont"/>
+    <w:uiPriority w:val="99"/>
+    <w:semiHidden/>
+    <w:unhideWhenUsed/>
+    <w:rsid w:val="00CE2B1B"/>
+  </w:style>
 </w:styles>
 </file>
 

</xml_diff>